<commit_message>
Finished Tutorial and updated GUI slightly to reflect Tutorial contents.
</commit_message>
<xml_diff>
--- a/src/Tutorial.docx
+++ b/src/Tutorial.docx
@@ -30,7 +30,10 @@
     </w:p>
     <w:p>
       <w:r>
-        <w:t>Press the</w:t>
+        <w:t>Click on</w:t>
+      </w:r>
+      <w:r>
+        <w:t xml:space="preserve"> the</w:t>
       </w:r>
       <w:r>
         <w:t xml:space="preserve"> </w:t>
@@ -95,7 +98,16 @@
         <w:t xml:space="preserve"> button to start playback.</w:t>
       </w:r>
       <w:r>
-        <w:t xml:space="preserve"> Then, when you don’t want to hear the melodious medley anymore, press the </w:t>
+        <w:t xml:space="preserve"> Then, </w:t>
+      </w:r>
+      <w:r>
+        <w:t>to stop playback</w:t>
+      </w:r>
+      <w:r>
+        <w:t>, click on</w:t>
+      </w:r>
+      <w:r>
+        <w:t xml:space="preserve"> the </w:t>
       </w:r>
       <w:r>
         <w:rPr>
@@ -156,12 +168,13 @@
     </w:p>
     <w:p>
       <w:r>
-        <w:t>To speak a certain passage, select the text using your m</w:t>
-      </w:r>
-      <w:bookmarkStart w:id="0" w:name="_GoBack"/>
-      <w:bookmarkEnd w:id="0"/>
-      <w:r>
-        <w:t xml:space="preserve">ouse, and press the </w:t>
+        <w:t xml:space="preserve">To speak a certain passage, select the </w:t>
+      </w:r>
+      <w:r>
+        <w:t>text using your mouse by clicking and dragging, and click</w:t>
+      </w:r>
+      <w:r>
+        <w:t xml:space="preserve"> the </w:t>
       </w:r>
       <w:r>
         <w:rPr>
@@ -222,18 +235,1206 @@
     </w:p>
     <w:p>
       <w:r>
-        <w:t xml:space="preserve">Call me Ishmael. Some years ago- never mind how long precisely- having little or no money in my purse, and nothing particular to interest me on shore, I thought I would sail about a little and see the watery part of the world. It is a way I have of driving off the spleen and regulating the circulation. Whenever I find myself growing grim about the mouth; whenever it is a damp, drizzly November in my soul; whenever I find myself involuntarily pausing before coffin warehouses, and bringing up the rear of every funeral I meet; and especially whenever my hypos get such an upper hand of me, that it requires a strong moral principle to prevent me from deliberately stepping into the street, and methodically knocking people's hats off- then, I account it high time to get to sea as soon as I can. This is my substitute for pistol and ball. With a philosophical flourish Cato throws himself upon his sword; I quietly take to the ship. There is nothing surprising in this. If they but knew it, almost all men in their degree, </w:t>
-      </w:r>
-      <w:proofErr w:type="spellStart"/>
-      <w:r>
-        <w:t>some time</w:t>
-      </w:r>
-      <w:proofErr w:type="spellEnd"/>
-      <w:r>
-        <w:t xml:space="preserve"> or other, cherish very nearly the same feelings towards the ocean with me.</w:t>
-      </w:r>
-    </w:p>
-    <w:p/>
+        <w:t>Call me Ishmael. Some years ago- never mind how long precisely- having little or no money in my purse, and nothing particular to interest me on shore, I thought I would sail about a little and see the watery part of the world. It is a way I have of driving off the spleen and regulating the circulation. Whenever I find myself growing grim about the mouth; whenever it is a damp, drizzly November in my soul; whenever I find myself involuntarily pausing before coffin warehouses, and bringing up the rear of every funeral I meet; and especially whenever my hypos get such an upper hand of me, that it requires a strong moral principle to prevent me from deliberately stepping into the street, and methodically knocking people's hats off- then, I account it high time to get to sea as soon as I can. This is my substitute for pistol and ball. With a philosophical flourish Cato throws himself upon his sword; I quietly take to the ship. There is nothing surprising in this. If they but knew it, almost all men in their degree, some time or other, cherish very nearly the same feelings towards the ocean with me.</w:t>
+      </w:r>
+    </w:p>
+    <w:p>
+      <w:pPr>
+        <w:pStyle w:val="Heading1"/>
+      </w:pPr>
+      <w:r>
+        <w:t>Settings</w:t>
+      </w:r>
+    </w:p>
+    <w:p>
+      <w:pPr>
+        <w:pStyle w:val="Heading2"/>
+      </w:pPr>
+      <w:r>
+        <w:t>Speech</w:t>
+      </w:r>
+    </w:p>
+    <w:p>
+      <w:r>
+        <w:t xml:space="preserve">The speech settings affect the quality of the voice, such as the speaking rate, the volume, and the actual voice. To access these settings, click on the </w:t>
+      </w:r>
+      <w:r>
+        <w:rPr>
+          <w:noProof/>
+        </w:rPr>
+        <w:drawing>
+          <wp:inline distT="0" distB="0" distL="0" distR="0">
+            <wp:extent cx="552450" cy="552450"/>
+            <wp:effectExtent l="0" t="0" r="0" b="0"/>
+            <wp:docPr id="4" name="Picture 4" descr="Gear Sprocket"/>
+            <wp:cNvGraphicFramePr>
+              <a:graphicFrameLocks xmlns:a="http://schemas.openxmlformats.org/drawingml/2006/main" noChangeAspect="1"/>
+            </wp:cNvGraphicFramePr>
+            <a:graphic xmlns:a="http://schemas.openxmlformats.org/drawingml/2006/main">
+              <a:graphicData uri="http://schemas.openxmlformats.org/drawingml/2006/picture">
+                <pic:pic xmlns:pic="http://schemas.openxmlformats.org/drawingml/2006/picture">
+                  <pic:nvPicPr>
+                    <pic:cNvPr id="0" name="Picture 1" descr="W:\Nifty Prose Articulator\workspace2\another\src\forms\icons\system_config_services.png"/>
+                    <pic:cNvPicPr>
+                      <a:picLocks noChangeAspect="1" noChangeArrowheads="1"/>
+                    </pic:cNvPicPr>
+                  </pic:nvPicPr>
+                  <pic:blipFill>
+                    <a:blip r:embed="rId7">
+                      <a:extLst>
+                        <a:ext uri="{28A0092B-C50C-407E-A947-70E740481C1C}">
+                          <a14:useLocalDpi xmlns:a14="http://schemas.microsoft.com/office/drawing/2010/main" val="0"/>
+                        </a:ext>
+                      </a:extLst>
+                    </a:blip>
+                    <a:srcRect/>
+                    <a:stretch>
+                      <a:fillRect/>
+                    </a:stretch>
+                  </pic:blipFill>
+                  <pic:spPr bwMode="auto">
+                    <a:xfrm>
+                      <a:off x="0" y="0"/>
+                      <a:ext cx="552450" cy="552450"/>
+                    </a:xfrm>
+                    <a:prstGeom prst="rect">
+                      <a:avLst/>
+                    </a:prstGeom>
+                    <a:noFill/>
+                    <a:ln>
+                      <a:noFill/>
+                    </a:ln>
+                  </pic:spPr>
+                </pic:pic>
+              </a:graphicData>
+            </a:graphic>
+          </wp:inline>
+        </w:drawing>
+      </w:r>
+      <w:r>
+        <w:t xml:space="preserve"> </w:t>
+      </w:r>
+      <w:r>
+        <w:t>button. You will see</w:t>
+      </w:r>
+      <w:r>
+        <w:t xml:space="preserve"> a window that looks like the following</w:t>
+      </w:r>
+      <w:r>
+        <w:t>:</w:t>
+      </w:r>
+    </w:p>
+    <w:p>
+      <w:r>
+        <w:rPr>
+          <w:noProof/>
+        </w:rPr>
+        <w:lastRenderedPageBreak/>
+        <w:drawing>
+          <wp:inline distT="0" distB="0" distL="0" distR="0" wp14:anchorId="4A87E7B6" wp14:editId="5AD119A4">
+            <wp:extent cx="4838700" cy="3390900"/>
+            <wp:effectExtent l="0" t="0" r="0" b="0"/>
+            <wp:docPr id="6" name="Picture 6" descr="This is an image showing the Speech settings. Starting from the top, there is a Rate slider, a Volume slider, a Voices box where you can choose between different voices, a speech test area, and a Test Speech button."/>
+            <wp:cNvGraphicFramePr>
+              <a:graphicFrameLocks xmlns:a="http://schemas.openxmlformats.org/drawingml/2006/main" noChangeAspect="1"/>
+            </wp:cNvGraphicFramePr>
+            <a:graphic xmlns:a="http://schemas.openxmlformats.org/drawingml/2006/main">
+              <a:graphicData uri="http://schemas.openxmlformats.org/drawingml/2006/picture">
+                <pic:pic xmlns:pic="http://schemas.openxmlformats.org/drawingml/2006/picture">
+                  <pic:nvPicPr>
+                    <pic:cNvPr id="0" name=""/>
+                    <pic:cNvPicPr/>
+                  </pic:nvPicPr>
+                  <pic:blipFill>
+                    <a:blip r:embed="rId8"/>
+                    <a:stretch>
+                      <a:fillRect/>
+                    </a:stretch>
+                  </pic:blipFill>
+                  <pic:spPr>
+                    <a:xfrm>
+                      <a:off x="0" y="0"/>
+                      <a:ext cx="4838700" cy="3390900"/>
+                    </a:xfrm>
+                    <a:prstGeom prst="rect">
+                      <a:avLst/>
+                    </a:prstGeom>
+                  </pic:spPr>
+                </pic:pic>
+              </a:graphicData>
+            </a:graphic>
+          </wp:inline>
+        </w:drawing>
+      </w:r>
+    </w:p>
+    <w:p>
+      <w:r>
+        <w:t>To adjust the rate and volume,</w:t>
+      </w:r>
+      <w:r>
+        <w:t xml:space="preserve"> slide the sliders accordingly.</w:t>
+      </w:r>
+    </w:p>
+    <w:p>
+      <w:r>
+        <w:t>For rate, the more left the slider is dragged, the slower the speech will sound. Likewise, the more the slider is dragged right, the faster the speech will sound. Also, for any slider in the program, you can simply click on the slider and use your mouse wheel to move the slider.</w:t>
+      </w:r>
+    </w:p>
+    <w:p>
+      <w:r>
+        <w:t>For the volume slider, the leftmost position is quieter while the rightmost position is louder.</w:t>
+      </w:r>
+    </w:p>
+    <w:p>
+      <w:r>
+        <w:t xml:space="preserve">To change the speaker, click on the button that is to the right of the Voices label. The button will show a list of voices currently installed on your computer. </w:t>
+      </w:r>
+      <w:r>
+        <w:t>Click on the voice you want to select it.</w:t>
+      </w:r>
+    </w:p>
+    <w:p>
+      <w:r>
+        <w:t xml:space="preserve">To test out the speech settings, click on the </w:t>
+      </w:r>
+      <w:r>
+        <w:rPr>
+          <w:noProof/>
+        </w:rPr>
+        <w:drawing>
+          <wp:inline distT="0" distB="0" distL="0" distR="0">
+            <wp:extent cx="847725" cy="238125"/>
+            <wp:effectExtent l="0" t="0" r="9525" b="9525"/>
+            <wp:docPr id="7" name="Picture 7" descr="Test Speech"/>
+            <wp:cNvGraphicFramePr>
+              <a:graphicFrameLocks xmlns:a="http://schemas.openxmlformats.org/drawingml/2006/main" noChangeAspect="1"/>
+            </wp:cNvGraphicFramePr>
+            <a:graphic xmlns:a="http://schemas.openxmlformats.org/drawingml/2006/main">
+              <a:graphicData uri="http://schemas.openxmlformats.org/drawingml/2006/picture">
+                <pic:pic xmlns:pic="http://schemas.openxmlformats.org/drawingml/2006/picture">
+                  <pic:nvPicPr>
+                    <pic:cNvPr id="0" name="Picture 2" descr="C:\Users\GraffeS\Desktop\test_button.png"/>
+                    <pic:cNvPicPr>
+                      <a:picLocks noChangeAspect="1" noChangeArrowheads="1"/>
+                    </pic:cNvPicPr>
+                  </pic:nvPicPr>
+                  <pic:blipFill>
+                    <a:blip r:embed="rId9">
+                      <a:extLst>
+                        <a:ext uri="{28A0092B-C50C-407E-A947-70E740481C1C}">
+                          <a14:useLocalDpi xmlns:a14="http://schemas.microsoft.com/office/drawing/2010/main" val="0"/>
+                        </a:ext>
+                      </a:extLst>
+                    </a:blip>
+                    <a:srcRect/>
+                    <a:stretch>
+                      <a:fillRect/>
+                    </a:stretch>
+                  </pic:blipFill>
+                  <pic:spPr bwMode="auto">
+                    <a:xfrm>
+                      <a:off x="0" y="0"/>
+                      <a:ext cx="847725" cy="238125"/>
+                    </a:xfrm>
+                    <a:prstGeom prst="rect">
+                      <a:avLst/>
+                    </a:prstGeom>
+                    <a:noFill/>
+                    <a:ln>
+                      <a:noFill/>
+                    </a:ln>
+                  </pic:spPr>
+                </pic:pic>
+              </a:graphicData>
+            </a:graphic>
+          </wp:inline>
+        </w:drawing>
+      </w:r>
+      <w:r>
+        <w:t xml:space="preserve"> button. Then, to save your settings, click on the </w:t>
+      </w:r>
+      <w:r>
+        <w:rPr>
+          <w:noProof/>
+        </w:rPr>
+        <w:drawing>
+          <wp:inline distT="0" distB="0" distL="0" distR="0">
+            <wp:extent cx="695325" cy="238125"/>
+            <wp:effectExtent l="0" t="0" r="9525" b="9525"/>
+            <wp:docPr id="8" name="Picture 8" descr="Apply"/>
+            <wp:cNvGraphicFramePr>
+              <a:graphicFrameLocks xmlns:a="http://schemas.openxmlformats.org/drawingml/2006/main" noChangeAspect="1"/>
+            </wp:cNvGraphicFramePr>
+            <a:graphic xmlns:a="http://schemas.openxmlformats.org/drawingml/2006/main">
+              <a:graphicData uri="http://schemas.openxmlformats.org/drawingml/2006/picture">
+                <pic:pic xmlns:pic="http://schemas.openxmlformats.org/drawingml/2006/picture">
+                  <pic:nvPicPr>
+                    <pic:cNvPr id="0" name="Picture 3" descr="C:\Users\GraffeS\Desktop\apply_button.png"/>
+                    <pic:cNvPicPr>
+                      <a:picLocks noChangeAspect="1" noChangeArrowheads="1"/>
+                    </pic:cNvPicPr>
+                  </pic:nvPicPr>
+                  <pic:blipFill>
+                    <a:blip r:embed="rId10">
+                      <a:extLst>
+                        <a:ext uri="{28A0092B-C50C-407E-A947-70E740481C1C}">
+                          <a14:useLocalDpi xmlns:a14="http://schemas.microsoft.com/office/drawing/2010/main" val="0"/>
+                        </a:ext>
+                      </a:extLst>
+                    </a:blip>
+                    <a:srcRect/>
+                    <a:stretch>
+                      <a:fillRect/>
+                    </a:stretch>
+                  </pic:blipFill>
+                  <pic:spPr bwMode="auto">
+                    <a:xfrm>
+                      <a:off x="0" y="0"/>
+                      <a:ext cx="695325" cy="238125"/>
+                    </a:xfrm>
+                    <a:prstGeom prst="rect">
+                      <a:avLst/>
+                    </a:prstGeom>
+                    <a:noFill/>
+                    <a:ln>
+                      <a:noFill/>
+                    </a:ln>
+                  </pic:spPr>
+                </pic:pic>
+              </a:graphicData>
+            </a:graphic>
+          </wp:inline>
+        </w:drawing>
+      </w:r>
+      <w:r>
+        <w:t xml:space="preserve"> button.</w:t>
+      </w:r>
+    </w:p>
+    <w:p>
+      <w:r>
+        <w:t xml:space="preserve">If you don’t like your settings and want to revert back to your last settings, click on the </w:t>
+      </w:r>
+      <w:r>
+        <w:rPr>
+          <w:noProof/>
+        </w:rPr>
+        <w:drawing>
+          <wp:inline distT="0" distB="0" distL="0" distR="0">
+            <wp:extent cx="695325" cy="238125"/>
+            <wp:effectExtent l="0" t="0" r="9525" b="9525"/>
+            <wp:docPr id="9" name="Picture 9" descr="Restore"/>
+            <wp:cNvGraphicFramePr>
+              <a:graphicFrameLocks xmlns:a="http://schemas.openxmlformats.org/drawingml/2006/main" noChangeAspect="1"/>
+            </wp:cNvGraphicFramePr>
+            <a:graphic xmlns:a="http://schemas.openxmlformats.org/drawingml/2006/main">
+              <a:graphicData uri="http://schemas.openxmlformats.org/drawingml/2006/picture">
+                <pic:pic xmlns:pic="http://schemas.openxmlformats.org/drawingml/2006/picture">
+                  <pic:nvPicPr>
+                    <pic:cNvPr id="0" name="Picture 4" descr="C:\Users\GraffeS\Desktop\restore_button.png"/>
+                    <pic:cNvPicPr>
+                      <a:picLocks noChangeAspect="1" noChangeArrowheads="1"/>
+                    </pic:cNvPicPr>
+                  </pic:nvPicPr>
+                  <pic:blipFill>
+                    <a:blip r:embed="rId11">
+                      <a:extLst>
+                        <a:ext uri="{28A0092B-C50C-407E-A947-70E740481C1C}">
+                          <a14:useLocalDpi xmlns:a14="http://schemas.microsoft.com/office/drawing/2010/main" val="0"/>
+                        </a:ext>
+                      </a:extLst>
+                    </a:blip>
+                    <a:srcRect/>
+                    <a:stretch>
+                      <a:fillRect/>
+                    </a:stretch>
+                  </pic:blipFill>
+                  <pic:spPr bwMode="auto">
+                    <a:xfrm>
+                      <a:off x="0" y="0"/>
+                      <a:ext cx="695325" cy="238125"/>
+                    </a:xfrm>
+                    <a:prstGeom prst="rect">
+                      <a:avLst/>
+                    </a:prstGeom>
+                    <a:noFill/>
+                    <a:ln>
+                      <a:noFill/>
+                    </a:ln>
+                  </pic:spPr>
+                </pic:pic>
+              </a:graphicData>
+            </a:graphic>
+          </wp:inline>
+        </w:drawing>
+      </w:r>
+      <w:r>
+        <w:t xml:space="preserve"> button.</w:t>
+      </w:r>
+    </w:p>
+    <w:p>
+      <w:pPr>
+        <w:pStyle w:val="Heading2"/>
+      </w:pPr>
+      <w:r>
+        <w:t>Highlighting</w:t>
+      </w:r>
+      <w:r>
+        <w:t>, Colors, and Fonts</w:t>
+      </w:r>
+    </w:p>
+    <w:p>
+      <w:r>
+        <w:t>To chang</w:t>
+      </w:r>
+      <w:r>
+        <w:t xml:space="preserve">e the appearance of the program, such as the background colors, text colors, fonts, and highlighting behavior, click on the </w:t>
+      </w:r>
+      <w:r>
+        <w:rPr>
+          <w:noProof/>
+        </w:rPr>
+        <w:drawing>
+          <wp:inline distT="0" distB="0" distL="0" distR="0">
+            <wp:extent cx="542925" cy="542925"/>
+            <wp:effectExtent l="0" t="0" r="9525" b="9525"/>
+            <wp:docPr id="10" name="Picture 10" descr="Paint Bucket"/>
+            <wp:cNvGraphicFramePr>
+              <a:graphicFrameLocks xmlns:a="http://schemas.openxmlformats.org/drawingml/2006/main" noChangeAspect="1"/>
+            </wp:cNvGraphicFramePr>
+            <a:graphic xmlns:a="http://schemas.openxmlformats.org/drawingml/2006/main">
+              <a:graphicData uri="http://schemas.openxmlformats.org/drawingml/2006/picture">
+                <pic:pic xmlns:pic="http://schemas.openxmlformats.org/drawingml/2006/picture">
+                  <pic:nvPicPr>
+                    <pic:cNvPr id="0" name="Picture 5" descr="W:\Nifty Prose Articulator\workspace2\another\src\forms\icons\color_settings.png"/>
+                    <pic:cNvPicPr>
+                      <a:picLocks noChangeAspect="1" noChangeArrowheads="1"/>
+                    </pic:cNvPicPr>
+                  </pic:nvPicPr>
+                  <pic:blipFill>
+                    <a:blip r:embed="rId12">
+                      <a:extLst>
+                        <a:ext uri="{28A0092B-C50C-407E-A947-70E740481C1C}">
+                          <a14:useLocalDpi xmlns:a14="http://schemas.microsoft.com/office/drawing/2010/main" val="0"/>
+                        </a:ext>
+                      </a:extLst>
+                    </a:blip>
+                    <a:srcRect/>
+                    <a:stretch>
+                      <a:fillRect/>
+                    </a:stretch>
+                  </pic:blipFill>
+                  <pic:spPr bwMode="auto">
+                    <a:xfrm>
+                      <a:off x="0" y="0"/>
+                      <a:ext cx="542925" cy="542925"/>
+                    </a:xfrm>
+                    <a:prstGeom prst="rect">
+                      <a:avLst/>
+                    </a:prstGeom>
+                    <a:noFill/>
+                    <a:ln>
+                      <a:noFill/>
+                    </a:ln>
+                  </pic:spPr>
+                </pic:pic>
+              </a:graphicData>
+            </a:graphic>
+          </wp:inline>
+        </w:drawing>
+      </w:r>
+      <w:r>
+        <w:t xml:space="preserve"> </w:t>
+      </w:r>
+      <w:r>
+        <w:t>button</w:t>
+      </w:r>
+      <w:r>
+        <w:t>. This will reveal a window that looks like the following:</w:t>
+      </w:r>
+    </w:p>
+    <w:p>
+      <w:r>
+        <w:rPr>
+          <w:noProof/>
+        </w:rPr>
+        <w:lastRenderedPageBreak/>
+        <w:drawing>
+          <wp:inline distT="0" distB="0" distL="0" distR="0" wp14:anchorId="0940CB22" wp14:editId="21F14ACC">
+            <wp:extent cx="4848225" cy="3371850"/>
+            <wp:effectExtent l="0" t="0" r="9525" b="0"/>
+            <wp:docPr id="12" name="Picture 12" descr="This is an image showing the window for editing the Highlighting, Colors, and Fonts settings. On top there are two checkboxes to toggle highlighting per word, per line, or both. Below that, there are buttons colored to what the current color is for that setting. Then, below those buttons, there is a box where one can select the font to use for their text. Finally, on the bottom, there are the buttons Restore, Preview, and Apply."/>
+            <wp:cNvGraphicFramePr>
+              <a:graphicFrameLocks xmlns:a="http://schemas.openxmlformats.org/drawingml/2006/main" noChangeAspect="1"/>
+            </wp:cNvGraphicFramePr>
+            <a:graphic xmlns:a="http://schemas.openxmlformats.org/drawingml/2006/main">
+              <a:graphicData uri="http://schemas.openxmlformats.org/drawingml/2006/picture">
+                <pic:pic xmlns:pic="http://schemas.openxmlformats.org/drawingml/2006/picture">
+                  <pic:nvPicPr>
+                    <pic:cNvPr id="0" name=""/>
+                    <pic:cNvPicPr/>
+                  </pic:nvPicPr>
+                  <pic:blipFill>
+                    <a:blip r:embed="rId13"/>
+                    <a:stretch>
+                      <a:fillRect/>
+                    </a:stretch>
+                  </pic:blipFill>
+                  <pic:spPr>
+                    <a:xfrm>
+                      <a:off x="0" y="0"/>
+                      <a:ext cx="4848225" cy="3371850"/>
+                    </a:xfrm>
+                    <a:prstGeom prst="rect">
+                      <a:avLst/>
+                    </a:prstGeom>
+                  </pic:spPr>
+                </pic:pic>
+              </a:graphicData>
+            </a:graphic>
+          </wp:inline>
+        </w:drawing>
+      </w:r>
+    </w:p>
+    <w:p>
+      <w:r>
+        <w:t>To turn off certain aspects of the highlighting (or everything entirely), click on the checkboxes next to “Text” and “Line.”</w:t>
+      </w:r>
+      <w:r>
+        <w:t xml:space="preserve"> A checkmark means that setting is active.</w:t>
+      </w:r>
+    </w:p>
+    <w:p>
+      <w:r>
+        <w:t>To change colors, click on the colored button of the setting you want to change. You will see a window that looks like this:</w:t>
+      </w:r>
+    </w:p>
+    <w:p>
+      <w:r>
+        <w:rPr>
+          <w:noProof/>
+        </w:rPr>
+        <w:lastRenderedPageBreak/>
+        <w:drawing>
+          <wp:inline distT="0" distB="0" distL="0" distR="0" wp14:anchorId="2FED17D8" wp14:editId="02D02835">
+            <wp:extent cx="4905375" cy="3743325"/>
+            <wp:effectExtent l="0" t="0" r="9525" b="9525"/>
+            <wp:docPr id="13" name="Picture 13" descr="This is an image showing the window for selecting a color. On the left, there are basic colors that you can choose from. On the right, there is a colored image where you can click to choose the color. There is a slider to the right of it where dragging it down makes the color darker while dragging it up makes the color lighter. Below the colored image and the slider are spinners where you can set the individual attributes of the color, such as the red, green, and blue makeup and the hue, saturation, and value. Finally, on the bottom right, there are the buttons OK and Cancel."/>
+            <wp:cNvGraphicFramePr>
+              <a:graphicFrameLocks xmlns:a="http://schemas.openxmlformats.org/drawingml/2006/main" noChangeAspect="1"/>
+            </wp:cNvGraphicFramePr>
+            <a:graphic xmlns:a="http://schemas.openxmlformats.org/drawingml/2006/main">
+              <a:graphicData uri="http://schemas.openxmlformats.org/drawingml/2006/picture">
+                <pic:pic xmlns:pic="http://schemas.openxmlformats.org/drawingml/2006/picture">
+                  <pic:nvPicPr>
+                    <pic:cNvPr id="0" name=""/>
+                    <pic:cNvPicPr/>
+                  </pic:nvPicPr>
+                  <pic:blipFill>
+                    <a:blip r:embed="rId14"/>
+                    <a:stretch>
+                      <a:fillRect/>
+                    </a:stretch>
+                  </pic:blipFill>
+                  <pic:spPr>
+                    <a:xfrm>
+                      <a:off x="0" y="0"/>
+                      <a:ext cx="4905375" cy="3743325"/>
+                    </a:xfrm>
+                    <a:prstGeom prst="rect">
+                      <a:avLst/>
+                    </a:prstGeom>
+                  </pic:spPr>
+                </pic:pic>
+              </a:graphicData>
+            </a:graphic>
+          </wp:inline>
+        </w:drawing>
+      </w:r>
+    </w:p>
+    <w:p>
+      <w:r>
+        <w:t>You can choose colors either by clicking on the preset colors on the left side of the window, or by clicking on the colored image on the right side of the window to choose a custom color. You can also drag the slider next to it to make the color darker or lighter.</w:t>
+      </w:r>
+    </w:p>
+    <w:p>
+      <w:r>
+        <w:t xml:space="preserve">To save your new choice, click on the </w:t>
+      </w:r>
+      <w:r>
+        <w:rPr>
+          <w:noProof/>
+        </w:rPr>
+        <w:drawing>
+          <wp:inline distT="0" distB="0" distL="0" distR="0">
+            <wp:extent cx="695325" cy="200025"/>
+            <wp:effectExtent l="0" t="0" r="9525" b="9525"/>
+            <wp:docPr id="14" name="Picture 14" descr="OK"/>
+            <wp:cNvGraphicFramePr>
+              <a:graphicFrameLocks xmlns:a="http://schemas.openxmlformats.org/drawingml/2006/main" noChangeAspect="1"/>
+            </wp:cNvGraphicFramePr>
+            <a:graphic xmlns:a="http://schemas.openxmlformats.org/drawingml/2006/main">
+              <a:graphicData uri="http://schemas.openxmlformats.org/drawingml/2006/picture">
+                <pic:pic xmlns:pic="http://schemas.openxmlformats.org/drawingml/2006/picture">
+                  <pic:nvPicPr>
+                    <pic:cNvPr id="0" name="Picture 6" descr="C:\Users\GraffeS\Desktop\ok_button.png"/>
+                    <pic:cNvPicPr>
+                      <a:picLocks noChangeAspect="1" noChangeArrowheads="1"/>
+                    </pic:cNvPicPr>
+                  </pic:nvPicPr>
+                  <pic:blipFill>
+                    <a:blip r:embed="rId15">
+                      <a:extLst>
+                        <a:ext uri="{28A0092B-C50C-407E-A947-70E740481C1C}">
+                          <a14:useLocalDpi xmlns:a14="http://schemas.microsoft.com/office/drawing/2010/main" val="0"/>
+                        </a:ext>
+                      </a:extLst>
+                    </a:blip>
+                    <a:srcRect/>
+                    <a:stretch>
+                      <a:fillRect/>
+                    </a:stretch>
+                  </pic:blipFill>
+                  <pic:spPr bwMode="auto">
+                    <a:xfrm>
+                      <a:off x="0" y="0"/>
+                      <a:ext cx="695325" cy="200025"/>
+                    </a:xfrm>
+                    <a:prstGeom prst="rect">
+                      <a:avLst/>
+                    </a:prstGeom>
+                    <a:noFill/>
+                    <a:ln>
+                      <a:noFill/>
+                    </a:ln>
+                  </pic:spPr>
+                </pic:pic>
+              </a:graphicData>
+            </a:graphic>
+          </wp:inline>
+        </w:drawing>
+      </w:r>
+      <w:r>
+        <w:t xml:space="preserve"> button. To revert back to the color before, click on the </w:t>
+      </w:r>
+      <w:r>
+        <w:rPr>
+          <w:noProof/>
+        </w:rPr>
+        <w:drawing>
+          <wp:inline distT="0" distB="0" distL="0" distR="0">
+            <wp:extent cx="695325" cy="200025"/>
+            <wp:effectExtent l="0" t="0" r="9525" b="9525"/>
+            <wp:docPr id="15" name="Picture 15" descr="Cancel"/>
+            <wp:cNvGraphicFramePr>
+              <a:graphicFrameLocks xmlns:a="http://schemas.openxmlformats.org/drawingml/2006/main" noChangeAspect="1"/>
+            </wp:cNvGraphicFramePr>
+            <a:graphic xmlns:a="http://schemas.openxmlformats.org/drawingml/2006/main">
+              <a:graphicData uri="http://schemas.openxmlformats.org/drawingml/2006/picture">
+                <pic:pic xmlns:pic="http://schemas.openxmlformats.org/drawingml/2006/picture">
+                  <pic:nvPicPr>
+                    <pic:cNvPr id="0" name="Picture 7" descr="C:\Users\GraffeS\Desktop\cancel_button.png"/>
+                    <pic:cNvPicPr>
+                      <a:picLocks noChangeAspect="1" noChangeArrowheads="1"/>
+                    </pic:cNvPicPr>
+                  </pic:nvPicPr>
+                  <pic:blipFill>
+                    <a:blip r:embed="rId16">
+                      <a:extLst>
+                        <a:ext uri="{28A0092B-C50C-407E-A947-70E740481C1C}">
+                          <a14:useLocalDpi xmlns:a14="http://schemas.microsoft.com/office/drawing/2010/main" val="0"/>
+                        </a:ext>
+                      </a:extLst>
+                    </a:blip>
+                    <a:srcRect/>
+                    <a:stretch>
+                      <a:fillRect/>
+                    </a:stretch>
+                  </pic:blipFill>
+                  <pic:spPr bwMode="auto">
+                    <a:xfrm>
+                      <a:off x="0" y="0"/>
+                      <a:ext cx="695325" cy="200025"/>
+                    </a:xfrm>
+                    <a:prstGeom prst="rect">
+                      <a:avLst/>
+                    </a:prstGeom>
+                    <a:noFill/>
+                    <a:ln>
+                      <a:noFill/>
+                    </a:ln>
+                  </pic:spPr>
+                </pic:pic>
+              </a:graphicData>
+            </a:graphic>
+          </wp:inline>
+        </w:drawing>
+      </w:r>
+      <w:r>
+        <w:t xml:space="preserve"> button.</w:t>
+      </w:r>
+    </w:p>
+    <w:p>
+      <w:r>
+        <w:t xml:space="preserve">To change the font, you can either type in the font you want and press the “Enter” key, or click on the </w:t>
+      </w:r>
+      <w:r>
+        <w:rPr>
+          <w:noProof/>
+        </w:rPr>
+        <w:drawing>
+          <wp:inline distT="0" distB="0" distL="0" distR="0">
+            <wp:extent cx="314325" cy="323850"/>
+            <wp:effectExtent l="0" t="0" r="9525" b="0"/>
+            <wp:docPr id="16" name="Picture 16" descr="Small Arrow"/>
+            <wp:cNvGraphicFramePr>
+              <a:graphicFrameLocks xmlns:a="http://schemas.openxmlformats.org/drawingml/2006/main" noChangeAspect="1"/>
+            </wp:cNvGraphicFramePr>
+            <a:graphic xmlns:a="http://schemas.openxmlformats.org/drawingml/2006/main">
+              <a:graphicData uri="http://schemas.openxmlformats.org/drawingml/2006/picture">
+                <pic:pic xmlns:pic="http://schemas.openxmlformats.org/drawingml/2006/picture">
+                  <pic:nvPicPr>
+                    <pic:cNvPr id="0" name="Picture 8" descr="C:\Users\GraffeS\Desktop\small_arrow.png"/>
+                    <pic:cNvPicPr>
+                      <a:picLocks noChangeAspect="1" noChangeArrowheads="1"/>
+                    </pic:cNvPicPr>
+                  </pic:nvPicPr>
+                  <pic:blipFill>
+                    <a:blip r:embed="rId17">
+                      <a:extLst>
+                        <a:ext uri="{28A0092B-C50C-407E-A947-70E740481C1C}">
+                          <a14:useLocalDpi xmlns:a14="http://schemas.microsoft.com/office/drawing/2010/main" val="0"/>
+                        </a:ext>
+                      </a:extLst>
+                    </a:blip>
+                    <a:srcRect/>
+                    <a:stretch>
+                      <a:fillRect/>
+                    </a:stretch>
+                  </pic:blipFill>
+                  <pic:spPr bwMode="auto">
+                    <a:xfrm>
+                      <a:off x="0" y="0"/>
+                      <a:ext cx="314325" cy="323850"/>
+                    </a:xfrm>
+                    <a:prstGeom prst="rect">
+                      <a:avLst/>
+                    </a:prstGeom>
+                    <a:noFill/>
+                    <a:ln>
+                      <a:noFill/>
+                    </a:ln>
+                  </pic:spPr>
+                </pic:pic>
+              </a:graphicData>
+            </a:graphic>
+          </wp:inline>
+        </w:drawing>
+      </w:r>
+      <w:r>
+        <w:t xml:space="preserve"> button that is at the end of the box and choose from one of the available fonts.</w:t>
+      </w:r>
+    </w:p>
+    <w:p>
+      <w:r>
+        <w:t xml:space="preserve">Finally, to preview your changes without saving them, click on the </w:t>
+      </w:r>
+      <w:r>
+        <w:rPr>
+          <w:noProof/>
+        </w:rPr>
+        <w:drawing>
+          <wp:inline distT="0" distB="0" distL="0" distR="0">
+            <wp:extent cx="695325" cy="238125"/>
+            <wp:effectExtent l="0" t="0" r="9525" b="9525"/>
+            <wp:docPr id="17" name="Picture 17" descr="Preview"/>
+            <wp:cNvGraphicFramePr>
+              <a:graphicFrameLocks xmlns:a="http://schemas.openxmlformats.org/drawingml/2006/main" noChangeAspect="1"/>
+            </wp:cNvGraphicFramePr>
+            <a:graphic xmlns:a="http://schemas.openxmlformats.org/drawingml/2006/main">
+              <a:graphicData uri="http://schemas.openxmlformats.org/drawingml/2006/picture">
+                <pic:pic xmlns:pic="http://schemas.openxmlformats.org/drawingml/2006/picture">
+                  <pic:nvPicPr>
+                    <pic:cNvPr id="0" name="Picture 9" descr="C:\Users\GraffeS\Desktop\preview_button.png"/>
+                    <pic:cNvPicPr>
+                      <a:picLocks noChangeAspect="1" noChangeArrowheads="1"/>
+                    </pic:cNvPicPr>
+                  </pic:nvPicPr>
+                  <pic:blipFill>
+                    <a:blip r:embed="rId18">
+                      <a:extLst>
+                        <a:ext uri="{28A0092B-C50C-407E-A947-70E740481C1C}">
+                          <a14:useLocalDpi xmlns:a14="http://schemas.microsoft.com/office/drawing/2010/main" val="0"/>
+                        </a:ext>
+                      </a:extLst>
+                    </a:blip>
+                    <a:srcRect/>
+                    <a:stretch>
+                      <a:fillRect/>
+                    </a:stretch>
+                  </pic:blipFill>
+                  <pic:spPr bwMode="auto">
+                    <a:xfrm>
+                      <a:off x="0" y="0"/>
+                      <a:ext cx="695325" cy="238125"/>
+                    </a:xfrm>
+                    <a:prstGeom prst="rect">
+                      <a:avLst/>
+                    </a:prstGeom>
+                    <a:noFill/>
+                    <a:ln>
+                      <a:noFill/>
+                    </a:ln>
+                  </pic:spPr>
+                </pic:pic>
+              </a:graphicData>
+            </a:graphic>
+          </wp:inline>
+        </w:drawing>
+      </w:r>
+      <w:r>
+        <w:t xml:space="preserve"> button. To save and apply your changes, click on the </w:t>
+      </w:r>
+      <w:r>
+        <w:rPr>
+          <w:noProof/>
+        </w:rPr>
+        <w:drawing>
+          <wp:inline distT="0" distB="0" distL="0" distR="0" wp14:anchorId="05325097" wp14:editId="764A51F9">
+            <wp:extent cx="695325" cy="238125"/>
+            <wp:effectExtent l="0" t="0" r="9525" b="9525"/>
+            <wp:docPr id="18" name="Picture 18" descr="Apply"/>
+            <wp:cNvGraphicFramePr>
+              <a:graphicFrameLocks xmlns:a="http://schemas.openxmlformats.org/drawingml/2006/main" noChangeAspect="1"/>
+            </wp:cNvGraphicFramePr>
+            <a:graphic xmlns:a="http://schemas.openxmlformats.org/drawingml/2006/main">
+              <a:graphicData uri="http://schemas.openxmlformats.org/drawingml/2006/picture">
+                <pic:pic xmlns:pic="http://schemas.openxmlformats.org/drawingml/2006/picture">
+                  <pic:nvPicPr>
+                    <pic:cNvPr id="0" name="Picture 3" descr="C:\Users\GraffeS\Desktop\apply_button.png"/>
+                    <pic:cNvPicPr>
+                      <a:picLocks noChangeAspect="1" noChangeArrowheads="1"/>
+                    </pic:cNvPicPr>
+                  </pic:nvPicPr>
+                  <pic:blipFill>
+                    <a:blip r:embed="rId10">
+                      <a:extLst>
+                        <a:ext uri="{28A0092B-C50C-407E-A947-70E740481C1C}">
+                          <a14:useLocalDpi xmlns:a14="http://schemas.microsoft.com/office/drawing/2010/main" val="0"/>
+                        </a:ext>
+                      </a:extLst>
+                    </a:blip>
+                    <a:srcRect/>
+                    <a:stretch>
+                      <a:fillRect/>
+                    </a:stretch>
+                  </pic:blipFill>
+                  <pic:spPr bwMode="auto">
+                    <a:xfrm>
+                      <a:off x="0" y="0"/>
+                      <a:ext cx="695325" cy="238125"/>
+                    </a:xfrm>
+                    <a:prstGeom prst="rect">
+                      <a:avLst/>
+                    </a:prstGeom>
+                    <a:noFill/>
+                    <a:ln>
+                      <a:noFill/>
+                    </a:ln>
+                  </pic:spPr>
+                </pic:pic>
+              </a:graphicData>
+            </a:graphic>
+          </wp:inline>
+        </w:drawing>
+      </w:r>
+      <w:r>
+        <w:t xml:space="preserve"> button. To restore your settings to what they were before, click on the </w:t>
+      </w:r>
+      <w:r>
+        <w:rPr>
+          <w:noProof/>
+        </w:rPr>
+        <w:drawing>
+          <wp:inline distT="0" distB="0" distL="0" distR="0" wp14:anchorId="4A0CB774" wp14:editId="64E6B794">
+            <wp:extent cx="695325" cy="238125"/>
+            <wp:effectExtent l="0" t="0" r="9525" b="9525"/>
+            <wp:docPr id="19" name="Picture 19" descr="Restore"/>
+            <wp:cNvGraphicFramePr>
+              <a:graphicFrameLocks xmlns:a="http://schemas.openxmlformats.org/drawingml/2006/main" noChangeAspect="1"/>
+            </wp:cNvGraphicFramePr>
+            <a:graphic xmlns:a="http://schemas.openxmlformats.org/drawingml/2006/main">
+              <a:graphicData uri="http://schemas.openxmlformats.org/drawingml/2006/picture">
+                <pic:pic xmlns:pic="http://schemas.openxmlformats.org/drawingml/2006/picture">
+                  <pic:nvPicPr>
+                    <pic:cNvPr id="0" name="Picture 4" descr="C:\Users\GraffeS\Desktop\restore_button.png"/>
+                    <pic:cNvPicPr>
+                      <a:picLocks noChangeAspect="1" noChangeArrowheads="1"/>
+                    </pic:cNvPicPr>
+                  </pic:nvPicPr>
+                  <pic:blipFill>
+                    <a:blip r:embed="rId11">
+                      <a:extLst>
+                        <a:ext uri="{28A0092B-C50C-407E-A947-70E740481C1C}">
+                          <a14:useLocalDpi xmlns:a14="http://schemas.microsoft.com/office/drawing/2010/main" val="0"/>
+                        </a:ext>
+                      </a:extLst>
+                    </a:blip>
+                    <a:srcRect/>
+                    <a:stretch>
+                      <a:fillRect/>
+                    </a:stretch>
+                  </pic:blipFill>
+                  <pic:spPr bwMode="auto">
+                    <a:xfrm>
+                      <a:off x="0" y="0"/>
+                      <a:ext cx="695325" cy="238125"/>
+                    </a:xfrm>
+                    <a:prstGeom prst="rect">
+                      <a:avLst/>
+                    </a:prstGeom>
+                    <a:noFill/>
+                    <a:ln>
+                      <a:noFill/>
+                    </a:ln>
+                  </pic:spPr>
+                </pic:pic>
+              </a:graphicData>
+            </a:graphic>
+          </wp:inline>
+        </w:drawing>
+      </w:r>
+      <w:r>
+        <w:t xml:space="preserve"> button.</w:t>
+      </w:r>
+    </w:p>
+    <w:p>
+      <w:pPr>
+        <w:pStyle w:val="Heading1"/>
+      </w:pPr>
+      <w:r>
+        <w:t>Making Text Larger</w:t>
+      </w:r>
+    </w:p>
+    <w:p>
+      <w:r>
+        <w:t xml:space="preserve">There are a couple ways to make text larger and easier to see. You can either click on the </w:t>
+      </w:r>
+      <w:r>
+        <w:rPr>
+          <w:noProof/>
+        </w:rPr>
+        <w:drawing>
+          <wp:inline distT="0" distB="0" distL="0" distR="0">
+            <wp:extent cx="466725" cy="466725"/>
+            <wp:effectExtent l="0" t="0" r="9525" b="9525"/>
+            <wp:docPr id="20" name="Picture 20" descr="Zoom In"/>
+            <wp:cNvGraphicFramePr>
+              <a:graphicFrameLocks xmlns:a="http://schemas.openxmlformats.org/drawingml/2006/main" noChangeAspect="1"/>
+            </wp:cNvGraphicFramePr>
+            <a:graphic xmlns:a="http://schemas.openxmlformats.org/drawingml/2006/main">
+              <a:graphicData uri="http://schemas.openxmlformats.org/drawingml/2006/picture">
+                <pic:pic xmlns:pic="http://schemas.openxmlformats.org/drawingml/2006/picture">
+                  <pic:nvPicPr>
+                    <pic:cNvPr id="0" name="Picture 10" descr="W:\Nifty Prose Articulator\workspace2\another\src\forms\icons\zoom_in.png"/>
+                    <pic:cNvPicPr>
+                      <a:picLocks noChangeAspect="1" noChangeArrowheads="1"/>
+                    </pic:cNvPicPr>
+                  </pic:nvPicPr>
+                  <pic:blipFill>
+                    <a:blip r:embed="rId19">
+                      <a:extLst>
+                        <a:ext uri="{28A0092B-C50C-407E-A947-70E740481C1C}">
+                          <a14:useLocalDpi xmlns:a14="http://schemas.microsoft.com/office/drawing/2010/main" val="0"/>
+                        </a:ext>
+                      </a:extLst>
+                    </a:blip>
+                    <a:srcRect/>
+                    <a:stretch>
+                      <a:fillRect/>
+                    </a:stretch>
+                  </pic:blipFill>
+                  <pic:spPr bwMode="auto">
+                    <a:xfrm>
+                      <a:off x="0" y="0"/>
+                      <a:ext cx="466725" cy="466725"/>
+                    </a:xfrm>
+                    <a:prstGeom prst="rect">
+                      <a:avLst/>
+                    </a:prstGeom>
+                    <a:noFill/>
+                    <a:ln>
+                      <a:noFill/>
+                    </a:ln>
+                  </pic:spPr>
+                </pic:pic>
+              </a:graphicData>
+            </a:graphic>
+          </wp:inline>
+        </w:drawing>
+      </w:r>
+      <w:r>
+        <w:t xml:space="preserve"> button and </w:t>
+      </w:r>
+      <w:r>
+        <w:rPr>
+          <w:noProof/>
+        </w:rPr>
+        <w:drawing>
+          <wp:inline distT="0" distB="0" distL="0" distR="0">
+            <wp:extent cx="504825" cy="504825"/>
+            <wp:effectExtent l="0" t="0" r="9525" b="9525"/>
+            <wp:docPr id="21" name="Picture 21" descr="Zoom Out"/>
+            <wp:cNvGraphicFramePr>
+              <a:graphicFrameLocks xmlns:a="http://schemas.openxmlformats.org/drawingml/2006/main" noChangeAspect="1"/>
+            </wp:cNvGraphicFramePr>
+            <a:graphic xmlns:a="http://schemas.openxmlformats.org/drawingml/2006/main">
+              <a:graphicData uri="http://schemas.openxmlformats.org/drawingml/2006/picture">
+                <pic:pic xmlns:pic="http://schemas.openxmlformats.org/drawingml/2006/picture">
+                  <pic:nvPicPr>
+                    <pic:cNvPr id="0" name="Picture 11" descr="W:\Nifty Prose Articulator\workspace2\another\src\forms\icons\zoom_out.png"/>
+                    <pic:cNvPicPr>
+                      <a:picLocks noChangeAspect="1" noChangeArrowheads="1"/>
+                    </pic:cNvPicPr>
+                  </pic:nvPicPr>
+                  <pic:blipFill>
+                    <a:blip r:embed="rId20">
+                      <a:extLst>
+                        <a:ext uri="{28A0092B-C50C-407E-A947-70E740481C1C}">
+                          <a14:useLocalDpi xmlns:a14="http://schemas.microsoft.com/office/drawing/2010/main" val="0"/>
+                        </a:ext>
+                      </a:extLst>
+                    </a:blip>
+                    <a:srcRect/>
+                    <a:stretch>
+                      <a:fillRect/>
+                    </a:stretch>
+                  </pic:blipFill>
+                  <pic:spPr bwMode="auto">
+                    <a:xfrm>
+                      <a:off x="0" y="0"/>
+                      <a:ext cx="504825" cy="504825"/>
+                    </a:xfrm>
+                    <a:prstGeom prst="rect">
+                      <a:avLst/>
+                    </a:prstGeom>
+                    <a:noFill/>
+                    <a:ln>
+                      <a:noFill/>
+                    </a:ln>
+                  </pic:spPr>
+                </pic:pic>
+              </a:graphicData>
+            </a:graphic>
+          </wp:inline>
+        </w:drawing>
+      </w:r>
+      <w:r>
+        <w:t xml:space="preserve"> button</w:t>
+      </w:r>
+      <w:r>
+        <w:t xml:space="preserve"> to make the text larger and smaller, or you can hold the “Control” key and use your mouse wheel.</w:t>
+      </w:r>
+    </w:p>
+    <w:p>
+      <w:r>
+        <w:t xml:space="preserve">For the Navigation items, click on the smaller </w:t>
+      </w:r>
+      <w:r>
+        <w:rPr>
+          <w:noProof/>
+        </w:rPr>
+        <w:drawing>
+          <wp:inline distT="0" distB="0" distL="0" distR="0" wp14:anchorId="477DEDD2" wp14:editId="45195E77">
+            <wp:extent cx="466725" cy="466725"/>
+            <wp:effectExtent l="0" t="0" r="9525" b="9525"/>
+            <wp:docPr id="22" name="Picture 22" descr="Zoom In"/>
+            <wp:cNvGraphicFramePr>
+              <a:graphicFrameLocks xmlns:a="http://schemas.openxmlformats.org/drawingml/2006/main" noChangeAspect="1"/>
+            </wp:cNvGraphicFramePr>
+            <a:graphic xmlns:a="http://schemas.openxmlformats.org/drawingml/2006/main">
+              <a:graphicData uri="http://schemas.openxmlformats.org/drawingml/2006/picture">
+                <pic:pic xmlns:pic="http://schemas.openxmlformats.org/drawingml/2006/picture">
+                  <pic:nvPicPr>
+                    <pic:cNvPr id="0" name="Picture 10" descr="W:\Nifty Prose Articulator\workspace2\another\src\forms\icons\zoom_in.png"/>
+                    <pic:cNvPicPr>
+                      <a:picLocks noChangeAspect="1" noChangeArrowheads="1"/>
+                    </pic:cNvPicPr>
+                  </pic:nvPicPr>
+                  <pic:blipFill>
+                    <a:blip r:embed="rId19">
+                      <a:extLst>
+                        <a:ext uri="{28A0092B-C50C-407E-A947-70E740481C1C}">
+                          <a14:useLocalDpi xmlns:a14="http://schemas.microsoft.com/office/drawing/2010/main" val="0"/>
+                        </a:ext>
+                      </a:extLst>
+                    </a:blip>
+                    <a:srcRect/>
+                    <a:stretch>
+                      <a:fillRect/>
+                    </a:stretch>
+                  </pic:blipFill>
+                  <pic:spPr bwMode="auto">
+                    <a:xfrm>
+                      <a:off x="0" y="0"/>
+                      <a:ext cx="466725" cy="466725"/>
+                    </a:xfrm>
+                    <a:prstGeom prst="rect">
+                      <a:avLst/>
+                    </a:prstGeom>
+                    <a:noFill/>
+                    <a:ln>
+                      <a:noFill/>
+                    </a:ln>
+                  </pic:spPr>
+                </pic:pic>
+              </a:graphicData>
+            </a:graphic>
+          </wp:inline>
+        </w:drawing>
+      </w:r>
+      <w:r>
+        <w:t xml:space="preserve"> button and </w:t>
+      </w:r>
+      <w:r>
+        <w:rPr>
+          <w:noProof/>
+        </w:rPr>
+        <w:drawing>
+          <wp:inline distT="0" distB="0" distL="0" distR="0" wp14:anchorId="70A0DE47" wp14:editId="667C335D">
+            <wp:extent cx="504825" cy="504825"/>
+            <wp:effectExtent l="0" t="0" r="9525" b="9525"/>
+            <wp:docPr id="23" name="Picture 23" descr="Zoom Out"/>
+            <wp:cNvGraphicFramePr>
+              <a:graphicFrameLocks xmlns:a="http://schemas.openxmlformats.org/drawingml/2006/main" noChangeAspect="1"/>
+            </wp:cNvGraphicFramePr>
+            <a:graphic xmlns:a="http://schemas.openxmlformats.org/drawingml/2006/main">
+              <a:graphicData uri="http://schemas.openxmlformats.org/drawingml/2006/picture">
+                <pic:pic xmlns:pic="http://schemas.openxmlformats.org/drawingml/2006/picture">
+                  <pic:nvPicPr>
+                    <pic:cNvPr id="0" name="Picture 11" descr="W:\Nifty Prose Articulator\workspace2\another\src\forms\icons\zoom_out.png"/>
+                    <pic:cNvPicPr>
+                      <a:picLocks noChangeAspect="1" noChangeArrowheads="1"/>
+                    </pic:cNvPicPr>
+                  </pic:nvPicPr>
+                  <pic:blipFill>
+                    <a:blip r:embed="rId20">
+                      <a:extLst>
+                        <a:ext uri="{28A0092B-C50C-407E-A947-70E740481C1C}">
+                          <a14:useLocalDpi xmlns:a14="http://schemas.microsoft.com/office/drawing/2010/main" val="0"/>
+                        </a:ext>
+                      </a:extLst>
+                    </a:blip>
+                    <a:srcRect/>
+                    <a:stretch>
+                      <a:fillRect/>
+                    </a:stretch>
+                  </pic:blipFill>
+                  <pic:spPr bwMode="auto">
+                    <a:xfrm>
+                      <a:off x="0" y="0"/>
+                      <a:ext cx="504825" cy="504825"/>
+                    </a:xfrm>
+                    <a:prstGeom prst="rect">
+                      <a:avLst/>
+                    </a:prstGeom>
+                    <a:noFill/>
+                    <a:ln>
+                      <a:noFill/>
+                    </a:ln>
+                  </pic:spPr>
+                </pic:pic>
+              </a:graphicData>
+            </a:graphic>
+          </wp:inline>
+        </w:drawing>
+      </w:r>
+      <w:r>
+        <w:t xml:space="preserve"> button that is above the navigation items to the right of the “Navigation:” label.</w:t>
+      </w:r>
+    </w:p>
+    <w:p>
+      <w:pPr>
+        <w:pStyle w:val="Heading1"/>
+      </w:pPr>
+      <w:r>
+        <w:t>Navigating the Document</w:t>
+      </w:r>
+    </w:p>
+    <w:p>
+      <w:r>
+        <w:t>On the left side of the window</w:t>
+      </w:r>
+      <w:r>
+        <w:t>, you will see a navigation panel that looks like the following:</w:t>
+      </w:r>
+    </w:p>
+    <w:p>
+      <w:r>
+        <w:rPr>
+          <w:noProof/>
+        </w:rPr>
+        <w:drawing>
+          <wp:inline distT="0" distB="0" distL="0" distR="0">
+            <wp:extent cx="3800475" cy="2171700"/>
+            <wp:effectExtent l="0" t="0" r="9525" b="0"/>
+            <wp:docPr id="24" name="Picture 24" descr="This is an image showing the navigation panel. It is located on the very left side of the window. On the top, there is a label that reads &quot;Navigation&quot; and then two buttons for making the text bigger or smaller that look like magnifying glasses. Below that is a tree view that shows the heading of the content (which in this case is only &quot;Chapter 3: Differentiation&quot;)."/>
+            <wp:cNvGraphicFramePr>
+              <a:graphicFrameLocks xmlns:a="http://schemas.openxmlformats.org/drawingml/2006/main" noChangeAspect="1"/>
+            </wp:cNvGraphicFramePr>
+            <a:graphic xmlns:a="http://schemas.openxmlformats.org/drawingml/2006/main">
+              <a:graphicData uri="http://schemas.openxmlformats.org/drawingml/2006/picture">
+                <pic:pic xmlns:pic="http://schemas.openxmlformats.org/drawingml/2006/picture">
+                  <pic:nvPicPr>
+                    <pic:cNvPr id="0" name="Picture 12" descr="C:\Users\GraffeS\Desktop\navigation_preview.png"/>
+                    <pic:cNvPicPr>
+                      <a:picLocks noChangeAspect="1" noChangeArrowheads="1"/>
+                    </pic:cNvPicPr>
+                  </pic:nvPicPr>
+                  <pic:blipFill>
+                    <a:blip r:embed="rId21">
+                      <a:extLst>
+                        <a:ext uri="{28A0092B-C50C-407E-A947-70E740481C1C}">
+                          <a14:useLocalDpi xmlns:a14="http://schemas.microsoft.com/office/drawing/2010/main" val="0"/>
+                        </a:ext>
+                      </a:extLst>
+                    </a:blip>
+                    <a:srcRect/>
+                    <a:stretch>
+                      <a:fillRect/>
+                    </a:stretch>
+                  </pic:blipFill>
+                  <pic:spPr bwMode="auto">
+                    <a:xfrm>
+                      <a:off x="0" y="0"/>
+                      <a:ext cx="3800475" cy="2171700"/>
+                    </a:xfrm>
+                    <a:prstGeom prst="rect">
+                      <a:avLst/>
+                    </a:prstGeom>
+                    <a:noFill/>
+                    <a:ln>
+                      <a:noFill/>
+                    </a:ln>
+                  </pic:spPr>
+                </pic:pic>
+              </a:graphicData>
+            </a:graphic>
+          </wp:inline>
+        </w:drawing>
+      </w:r>
+    </w:p>
+    <w:p>
+      <w:r>
+        <w:t>The items you see are the headings that correspond to the headings in your document. For headings that have subheadings, you will see an arrow to the left of it that when clicked will reveal or hide the subheadings.</w:t>
+      </w:r>
+    </w:p>
+    <w:p>
+      <w:r>
+        <w:t>To navigate to that heading in the document, click on the item. The document view will automatically scroll to where the heading is located in the document.</w:t>
+      </w:r>
+      <w:bookmarkStart w:id="0" w:name="_GoBack"/>
+      <w:bookmarkEnd w:id="0"/>
+    </w:p>
     <w:sectPr>
       <w:pgSz w:w="12240" w:h="15840"/>
       <w:pgMar w:top="1440" w:right="1440" w:bottom="1440" w:left="1440" w:header="720" w:footer="720" w:gutter="0"/>
@@ -427,6 +1628,30 @@
       <w:szCs w:val="28"/>
     </w:rPr>
   </w:style>
+  <w:style w:type="paragraph" w:styleId="Heading2">
+    <w:name w:val="heading 2"/>
+    <w:basedOn w:val="Normal"/>
+    <w:next w:val="Normal"/>
+    <w:link w:val="Heading2Char"/>
+    <w:uiPriority w:val="9"/>
+    <w:unhideWhenUsed/>
+    <w:qFormat/>
+    <w:rsid w:val="00F55176"/>
+    <w:pPr>
+      <w:keepNext/>
+      <w:keepLines/>
+      <w:spacing w:before="200" w:after="0"/>
+      <w:outlineLvl w:val="1"/>
+    </w:pPr>
+    <w:rPr>
+      <w:rFonts w:asciiTheme="majorHAnsi" w:eastAsiaTheme="majorEastAsia" w:hAnsiTheme="majorHAnsi" w:cstheme="majorBidi"/>
+      <w:b/>
+      <w:bCs/>
+      <w:color w:val="4F81BD" w:themeColor="accent1"/>
+      <w:sz w:val="26"/>
+      <w:szCs w:val="26"/>
+    </w:rPr>
+  </w:style>
   <w:style w:type="character" w:default="1" w:styleId="DefaultParagraphFont">
     <w:name w:val="Default Paragraph Font"/>
     <w:uiPriority w:val="1"/>
@@ -536,6 +1761,21 @@
       <w:rFonts w:ascii="Tahoma" w:hAnsi="Tahoma" w:cs="Tahoma"/>
       <w:sz w:val="16"/>
       <w:szCs w:val="16"/>
+    </w:rPr>
+  </w:style>
+  <w:style w:type="character" w:customStyle="1" w:styleId="Heading2Char">
+    <w:name w:val="Heading 2 Char"/>
+    <w:basedOn w:val="DefaultParagraphFont"/>
+    <w:link w:val="Heading2"/>
+    <w:uiPriority w:val="9"/>
+    <w:rsid w:val="00F55176"/>
+    <w:rPr>
+      <w:rFonts w:asciiTheme="majorHAnsi" w:eastAsiaTheme="majorEastAsia" w:hAnsiTheme="majorHAnsi" w:cstheme="majorBidi"/>
+      <w:b/>
+      <w:bCs/>
+      <w:color w:val="4F81BD" w:themeColor="accent1"/>
+      <w:sz w:val="26"/>
+      <w:szCs w:val="26"/>
     </w:rPr>
   </w:style>
 </w:styles>
@@ -724,6 +1964,30 @@
       <w:szCs w:val="28"/>
     </w:rPr>
   </w:style>
+  <w:style w:type="paragraph" w:styleId="Heading2">
+    <w:name w:val="heading 2"/>
+    <w:basedOn w:val="Normal"/>
+    <w:next w:val="Normal"/>
+    <w:link w:val="Heading2Char"/>
+    <w:uiPriority w:val="9"/>
+    <w:unhideWhenUsed/>
+    <w:qFormat/>
+    <w:rsid w:val="00F55176"/>
+    <w:pPr>
+      <w:keepNext/>
+      <w:keepLines/>
+      <w:spacing w:before="200" w:after="0"/>
+      <w:outlineLvl w:val="1"/>
+    </w:pPr>
+    <w:rPr>
+      <w:rFonts w:asciiTheme="majorHAnsi" w:eastAsiaTheme="majorEastAsia" w:hAnsiTheme="majorHAnsi" w:cstheme="majorBidi"/>
+      <w:b/>
+      <w:bCs/>
+      <w:color w:val="4F81BD" w:themeColor="accent1"/>
+      <w:sz w:val="26"/>
+      <w:szCs w:val="26"/>
+    </w:rPr>
+  </w:style>
   <w:style w:type="character" w:default="1" w:styleId="DefaultParagraphFont">
     <w:name w:val="Default Paragraph Font"/>
     <w:uiPriority w:val="1"/>
@@ -833,6 +2097,21 @@
       <w:rFonts w:ascii="Tahoma" w:hAnsi="Tahoma" w:cs="Tahoma"/>
       <w:sz w:val="16"/>
       <w:szCs w:val="16"/>
+    </w:rPr>
+  </w:style>
+  <w:style w:type="character" w:customStyle="1" w:styleId="Heading2Char">
+    <w:name w:val="Heading 2 Char"/>
+    <w:basedOn w:val="DefaultParagraphFont"/>
+    <w:link w:val="Heading2"/>
+    <w:uiPriority w:val="9"/>
+    <w:rsid w:val="00F55176"/>
+    <w:rPr>
+      <w:rFonts w:asciiTheme="majorHAnsi" w:eastAsiaTheme="majorEastAsia" w:hAnsiTheme="majorHAnsi" w:cstheme="majorBidi"/>
+      <w:b/>
+      <w:bCs/>
+      <w:color w:val="4F81BD" w:themeColor="accent1"/>
+      <w:sz w:val="26"/>
+      <w:szCs w:val="26"/>
     </w:rPr>
   </w:style>
 </w:styles>

</xml_diff>

<commit_message>
Forgot to include the JavaScript too.
</commit_message>
<xml_diff>
--- a/src/Tutorial.docx
+++ b/src/Tutorial.docx
@@ -12,7 +12,15 @@
     </w:p>
     <w:p>
       <w:r>
-        <w:t>Welcome to the Nifty Prose Articulator! Here you will find how easy it is read your book in flawless prose.</w:t>
+        <w:t xml:space="preserve">Welcome to the Nifty Prose Articulator! Here you will find how easy it is </w:t>
+      </w:r>
+      <w:r>
+        <w:t xml:space="preserve">to </w:t>
+      </w:r>
+      <w:bookmarkStart w:id="0" w:name="_GoBack"/>
+      <w:bookmarkEnd w:id="0"/>
+      <w:r>
+        <w:t>read your book in flawless prose.</w:t>
       </w:r>
     </w:p>
     <w:p>
@@ -1112,6 +1120,7 @@
         <w:pStyle w:val="Heading1"/>
       </w:pPr>
       <w:r>
+        <w:lastRenderedPageBreak/>
         <w:t>Making Text Larger</w:t>
       </w:r>
     </w:p>
@@ -1432,8 +1441,6 @@
       <w:r>
         <w:t>To navigate to that heading in the document, click on the item. The document view will automatically scroll to where the heading is located in the document.</w:t>
       </w:r>
-      <w:bookmarkStart w:id="0" w:name="_GoBack"/>
-      <w:bookmarkEnd w:id="0"/>
     </w:p>
     <w:sectPr>
       <w:pgSz w:w="12240" w:h="15840"/>

</xml_diff>